<commit_message>
kijken of er dingen moeten gecommit worden
</commit_message>
<xml_diff>
--- a/stage/Reflectieformulier2_blanco_stagestudent.docx
+++ b/stage/Reflectieformulier2_blanco_stagestudent.docx
@@ -2395,7 +2395,14 @@
                 <w:sz w:val="24"/>
                 <w:szCs w:val="24"/>
               </w:rPr>
-              <w:t xml:space="preserve">zeer </w:t>
+              <w:t>vrij</w:t>
+            </w:r>
+            <w:r>
+              <w:rPr>
+                <w:sz w:val="24"/>
+                <w:szCs w:val="24"/>
+              </w:rPr>
+              <w:t xml:space="preserve"> </w:t>
             </w:r>
             <w:r>
               <w:rPr>
@@ -2742,8 +2749,6 @@
           <w:sz w:val="24"/>
         </w:rPr>
       </w:pPr>
-      <w:bookmarkStart w:id="0" w:name="_GoBack"/>
-      <w:bookmarkEnd w:id="0"/>
       <w:r>
         <w:rPr>
           <w:b/>
@@ -2765,122 +2770,63 @@
         <w:rPr>
           <w:sz w:val="24"/>
         </w:rPr>
-        <w:t>…………………………………………………………………………………………………</w:t>
-      </w:r>
-    </w:p>
-    <w:p>
-      <w:pPr>
-        <w:pStyle w:val="Koptekst"/>
+        <w:t>De manier hoe ik globaal gezien aan de opdracht werk vind ik ok. Dus dit zal ik op de dezelfde manier blijven doen.</w:t>
+      </w:r>
+      <w:bookmarkStart w:id="0" w:name="_GoBack"/>
+      <w:bookmarkEnd w:id="0"/>
+    </w:p>
+    <w:p>
+      <w:pPr>
+        <w:spacing w:after="120"/>
         <w:rPr>
           <w:sz w:val="24"/>
         </w:rPr>
       </w:pPr>
-      <w:r>
-        <w:rPr>
+    </w:p>
+    <w:p>
+      <w:pPr>
+        <w:spacing w:after="120"/>
+        <w:rPr>
+          <w:b/>
           <w:sz w:val="24"/>
         </w:rPr>
-        <w:t>…………………………………………………………………………………………………</w:t>
-      </w:r>
-    </w:p>
-    <w:p>
-      <w:pPr>
-        <w:tabs>
-          <w:tab w:val="right" w:pos="8902"/>
-        </w:tabs>
-        <w:rPr>
+      </w:pPr>
+      <w:r>
+        <w:rPr>
+          <w:b/>
           <w:sz w:val="24"/>
         </w:rPr>
+        <w:t>Wat ga je in de toekomst anders aanpakken?</w:t>
+      </w:r>
+    </w:p>
+    <w:p>
+      <w:pPr>
+        <w:rPr>
+          <w:rFonts w:cs="Arial"/>
+          <w:b/>
+          <w:sz w:val="22"/>
+          <w:szCs w:val="22"/>
+          <w:u w:val="single"/>
+        </w:rPr>
       </w:pPr>
       <w:r>
         <w:rPr>
           <w:sz w:val="24"/>
         </w:rPr>
-        <w:t>…………………………………………………………………………………………………</w:t>
-      </w:r>
-    </w:p>
-    <w:p>
-      <w:pPr>
-        <w:pStyle w:val="Koptekst"/>
+        <w:t>Zoals in het 2</w:t>
+      </w:r>
+      <w:r>
         <w:rPr>
           <w:sz w:val="24"/>
-        </w:rPr>
-      </w:pPr>
+          <w:vertAlign w:val="superscript"/>
+        </w:rPr>
+        <w:t>de</w:t>
+      </w:r>
       <w:r>
         <w:rPr>
           <w:sz w:val="24"/>
         </w:rPr>
-        <w:t>…………………………………………………………………………………………………</w:t>
-      </w:r>
-    </w:p>
-    <w:p>
-      <w:pPr>
-        <w:tabs>
-          <w:tab w:val="right" w:pos="8902"/>
-        </w:tabs>
-        <w:rPr>
-          <w:sz w:val="24"/>
-        </w:rPr>
-      </w:pPr>
-      <w:r>
-        <w:rPr>
-          <w:sz w:val="24"/>
-        </w:rPr>
-        <w:t>…………………………………………………………………………………………………</w:t>
-      </w:r>
-    </w:p>
-    <w:p>
-      <w:pPr>
-        <w:spacing w:after="120"/>
-        <w:rPr>
-          <w:sz w:val="24"/>
-        </w:rPr>
-      </w:pPr>
-      <w:r>
-        <w:rPr>
-          <w:sz w:val="24"/>
-        </w:rPr>
-        <w:t>…………………………………………………………………………………………………</w:t>
-      </w:r>
-    </w:p>
-    <w:p>
-      <w:pPr>
-        <w:spacing w:after="120"/>
-        <w:rPr>
-          <w:sz w:val="24"/>
-        </w:rPr>
-      </w:pPr>
-    </w:p>
-    <w:p>
-      <w:pPr>
-        <w:spacing w:after="120"/>
-        <w:rPr>
-          <w:b/>
-          <w:sz w:val="24"/>
-        </w:rPr>
-      </w:pPr>
-      <w:r>
-        <w:rPr>
-          <w:b/>
-          <w:sz w:val="24"/>
-        </w:rPr>
-        <w:t>Wat ga je in de toekomst anders aanpakken?</w:t>
-      </w:r>
-    </w:p>
-    <w:p>
-      <w:pPr>
-        <w:rPr>
-          <w:rFonts w:cs="Arial"/>
-          <w:b/>
-          <w:sz w:val="22"/>
-          <w:szCs w:val="22"/>
-          <w:u w:val="single"/>
-        </w:rPr>
-      </w:pPr>
-      <w:r>
-        <w:rPr>
-          <w:sz w:val="24"/>
-        </w:rPr>
-        <w:t>Ik kan niet echt bedenken. Ik probeer sowieso als ik bedenkingen over iets heb dit met Simon te bespreken.</w:t>
+        <w:t xml:space="preserve"> punt al besproken werd, als ik vastzit beter bekijken wat ik hier kan aan doen.</w:t>
       </w:r>
     </w:p>
     <w:p>

</xml_diff>